<commit_message>
División de Ciencias e Ingenierías
</commit_message>
<xml_diff>
--- a/Padierna Informe Técnico CIIC 2019 v6.docx
+++ b/Padierna Informe Técnico CIIC 2019 v6.docx
@@ -1070,6 +1070,9 @@
       <w:pPr>
         <w:jc w:val="both"/>
         <w:rPr>
+          <w:rFonts w:ascii="Arial" w:hAnsi="Arial" w:cs="Arial"/>
+          <w:color w:val="1F4E79" w:themeColor="accent1" w:themeShade="80"/>
+          <w:sz w:val="22"/>
           <w:lang w:val="es-MX"/>
         </w:rPr>
       </w:pPr>
@@ -1229,7 +1232,7 @@
           <w:sz w:val="22"/>
           <w:lang w:val="es-MX"/>
         </w:rPr>
-        <w:t xml:space="preserve">Evidencia </w:t>
+        <w:t>Evidencia</w:t>
       </w:r>
       <w:r>
         <w:rPr>
@@ -1240,7 +1243,7 @@
           <w:sz w:val="22"/>
           <w:lang w:val="es-MX"/>
         </w:rPr>
-        <w:t>1</w:t>
+        <w:t>_</w:t>
       </w:r>
       <w:r>
         <w:rPr>
@@ -1251,6 +1254,17 @@
           <w:sz w:val="22"/>
           <w:lang w:val="es-MX"/>
         </w:rPr>
+        <w:t>1</w:t>
+      </w:r>
+      <w:r>
+        <w:rPr>
+          <w:rFonts w:ascii="Arial" w:hAnsi="Arial" w:cs="Arial"/>
+          <w:b/>
+          <w:bCs/>
+          <w:color w:val="1F4E79" w:themeColor="accent1" w:themeShade="80"/>
+          <w:sz w:val="22"/>
+          <w:lang w:val="es-MX"/>
+        </w:rPr>
         <w:t>_manuscrito.pdf</w:t>
       </w:r>
       <w:r>
@@ -1262,6 +1276,52 @@
         </w:rPr>
         <w:t>”</w:t>
       </w:r>
+      <w:r>
+        <w:rPr>
+          <w:rFonts w:ascii="Arial" w:hAnsi="Arial" w:cs="Arial"/>
+          <w:color w:val="1F4E79" w:themeColor="accent1" w:themeShade="80"/>
+          <w:sz w:val="22"/>
+          <w:lang w:val="es-MX"/>
+        </w:rPr>
+        <w:t xml:space="preserve">, </w:t>
+      </w:r>
+      <w:hyperlink r:id="rId8" w:history="1">
+        <w:r>
+          <w:rPr>
+            <w:rStyle w:val="Hipervnculo"/>
+            <w:rFonts w:ascii="Arial" w:hAnsi="Arial" w:cs="Arial"/>
+            <w:sz w:val="22"/>
+            <w:lang w:val="es-MX"/>
+          </w:rPr>
+          <w:t>https://github.com/padiernacarlos/CIIC-232-2019/blob/master/Evidencia_1_manuscri</w:t>
+        </w:r>
+        <w:r>
+          <w:rPr>
+            <w:rStyle w:val="Hipervnculo"/>
+            <w:rFonts w:ascii="Arial" w:hAnsi="Arial" w:cs="Arial"/>
+            <w:sz w:val="22"/>
+            <w:lang w:val="es-MX"/>
+          </w:rPr>
+          <w:t>t</w:t>
+        </w:r>
+        <w:r>
+          <w:rPr>
+            <w:rStyle w:val="Hipervnculo"/>
+            <w:rFonts w:ascii="Arial" w:hAnsi="Arial" w:cs="Arial"/>
+            <w:sz w:val="22"/>
+            <w:lang w:val="es-MX"/>
+          </w:rPr>
+          <w:t>o.pdf</w:t>
+        </w:r>
+      </w:hyperlink>
+    </w:p>
+    <w:p>
+      <w:pPr>
+        <w:jc w:val="both"/>
+        <w:rPr>
+          <w:lang w:val="es-MX"/>
+        </w:rPr>
+      </w:pPr>
     </w:p>
     <w:p>
       <w:pPr>
@@ -1371,121 +1431,136 @@
           <w:color w:val="1F4E79" w:themeColor="accent1" w:themeShade="80"/>
           <w:lang w:val="es-MX"/>
         </w:rPr>
-        <w:t xml:space="preserve"> 5X artículos del estado del arte sobre técnicas de inteligencia computacional aplicadas a la solución de problemas en biomedicina. </w:t>
-      </w:r>
-      <w:r>
-        <w:rPr>
-          <w:color w:val="1F4E79" w:themeColor="accent1" w:themeShade="80"/>
-          <w:lang w:val="es-MX"/>
-        </w:rPr>
-        <w:t>También contiene</w:t>
-      </w:r>
-      <w:r>
-        <w:rPr>
-          <w:color w:val="1F4E79" w:themeColor="accent1" w:themeShade="80"/>
-          <w:lang w:val="es-MX"/>
-        </w:rPr>
-        <w:t xml:space="preserve"> 3 </w:t>
-      </w:r>
-      <w:r>
-        <w:rPr>
-          <w:color w:val="1F4E79" w:themeColor="accent1" w:themeShade="80"/>
-          <w:lang w:val="es-MX"/>
-        </w:rPr>
-        <w:t>bancos</w:t>
-      </w:r>
-      <w:r>
-        <w:rPr>
-          <w:color w:val="1F4E79" w:themeColor="accent1" w:themeShade="80"/>
-          <w:lang w:val="es-MX"/>
-        </w:rPr>
-        <w:t xml:space="preserve"> de imágenes biomédicas, un</w:t>
-      </w:r>
-      <w:r>
-        <w:rPr>
-          <w:color w:val="1F4E79" w:themeColor="accent1" w:themeShade="80"/>
-          <w:lang w:val="es-MX"/>
-        </w:rPr>
-        <w:t>o</w:t>
-      </w:r>
-      <w:r>
-        <w:rPr>
-          <w:color w:val="1F4E79" w:themeColor="accent1" w:themeShade="80"/>
-          <w:lang w:val="es-MX"/>
-        </w:rPr>
-        <w:t xml:space="preserve"> de señales ABR y 15 bases de datos con problemas de clasificación</w:t>
-      </w:r>
-      <w:r>
-        <w:rPr>
-          <w:color w:val="1F4E79" w:themeColor="accent1" w:themeShade="80"/>
-          <w:lang w:val="es-MX"/>
-        </w:rPr>
-        <w:t xml:space="preserve">. </w:t>
-      </w:r>
-      <w:r>
-        <w:rPr>
-          <w:color w:val="1F4E79" w:themeColor="accent1" w:themeShade="80"/>
-          <w:lang w:val="es-MX"/>
-        </w:rPr>
-        <w:t>2</w:t>
-      </w:r>
-      <w:r>
-        <w:rPr>
-          <w:color w:val="1F4E79" w:themeColor="accent1" w:themeShade="80"/>
-          <w:lang w:val="es-MX"/>
-        </w:rPr>
-        <w:t xml:space="preserve"> de los </w:t>
-      </w:r>
-      <w:r>
-        <w:rPr>
-          <w:color w:val="1F4E79" w:themeColor="accent1" w:themeShade="80"/>
-          <w:lang w:val="es-MX"/>
-        </w:rPr>
-        <w:t>bancos</w:t>
-      </w:r>
-      <w:r>
-        <w:rPr>
-          <w:color w:val="1F4E79" w:themeColor="accent1" w:themeShade="80"/>
-          <w:lang w:val="es-MX"/>
-        </w:rPr>
-        <w:t xml:space="preserve"> de imágenes fueron adquiridos por participantes del proyecto, el resto fue seleccionado de diversos repositorios públicos.</w:t>
-      </w:r>
-      <w:r>
-        <w:rPr>
-          <w:color w:val="1F4E79" w:themeColor="accent1" w:themeShade="80"/>
-          <w:lang w:val="es-MX"/>
-        </w:rPr>
         <w:t xml:space="preserve"> </w:t>
-      </w:r>
-      <w:r>
-        <w:rPr>
-          <w:rFonts w:ascii="Arial" w:hAnsi="Arial" w:cs="Arial"/>
-          <w:color w:val="1F4E79" w:themeColor="accent1" w:themeShade="80"/>
-          <w:sz w:val="22"/>
-          <w:lang w:val="es-MX"/>
-        </w:rPr>
-        <w:t>Su evidencia se encuentra en el documento “Evidencia</w:t>
-      </w:r>
-      <w:r>
-        <w:rPr>
-          <w:rFonts w:ascii="Arial" w:hAnsi="Arial" w:cs="Arial"/>
-          <w:color w:val="1F4E79" w:themeColor="accent1" w:themeShade="80"/>
-          <w:sz w:val="22"/>
-          <w:lang w:val="es-MX"/>
-        </w:rPr>
-        <w:t xml:space="preserve"> </w:t>
-      </w:r>
-      <w:r>
-        <w:rPr>
-          <w:rFonts w:ascii="Arial" w:hAnsi="Arial" w:cs="Arial"/>
-          <w:color w:val="1F4E79" w:themeColor="accent1" w:themeShade="80"/>
-          <w:sz w:val="22"/>
-          <w:lang w:val="es-MX"/>
-        </w:rPr>
-        <w:t>5</w:t>
       </w:r>
       <w:bookmarkStart w:id="0" w:name="_GoBack"/>
       <w:bookmarkEnd w:id="0"/>
+      <w:r>
+        <w:rPr>
+          <w:color w:val="1F4E79" w:themeColor="accent1" w:themeShade="80"/>
+          <w:highlight w:val="yellow"/>
+          <w:lang w:val="es-MX"/>
+        </w:rPr>
+        <w:t>5X</w:t>
+      </w:r>
+      <w:r>
+        <w:rPr>
+          <w:color w:val="1F4E79" w:themeColor="accent1" w:themeShade="80"/>
+          <w:lang w:val="es-MX"/>
+        </w:rPr>
+        <w:t xml:space="preserve"> artículos del estado del arte sobre técnicas de inteligencia computacional aplicadas a la solución de problemas en biomedicina. </w:t>
+      </w:r>
+      <w:r>
+        <w:rPr>
+          <w:color w:val="1F4E79" w:themeColor="accent1" w:themeShade="80"/>
+          <w:lang w:val="es-MX"/>
+        </w:rPr>
+        <w:t>También contiene</w:t>
+      </w:r>
+      <w:r>
+        <w:rPr>
+          <w:color w:val="1F4E79" w:themeColor="accent1" w:themeShade="80"/>
+          <w:lang w:val="es-MX"/>
+        </w:rPr>
+        <w:t xml:space="preserve"> 3 </w:t>
+      </w:r>
+      <w:r>
+        <w:rPr>
+          <w:color w:val="1F4E79" w:themeColor="accent1" w:themeShade="80"/>
+          <w:lang w:val="es-MX"/>
+        </w:rPr>
+        <w:t>bancos</w:t>
+      </w:r>
+      <w:r>
+        <w:rPr>
+          <w:color w:val="1F4E79" w:themeColor="accent1" w:themeShade="80"/>
+          <w:lang w:val="es-MX"/>
+        </w:rPr>
+        <w:t xml:space="preserve"> de imágenes biomédicas, un</w:t>
+      </w:r>
+      <w:r>
+        <w:rPr>
+          <w:color w:val="1F4E79" w:themeColor="accent1" w:themeShade="80"/>
+          <w:lang w:val="es-MX"/>
+        </w:rPr>
+        <w:t>o</w:t>
+      </w:r>
+      <w:r>
+        <w:rPr>
+          <w:color w:val="1F4E79" w:themeColor="accent1" w:themeShade="80"/>
+          <w:lang w:val="es-MX"/>
+        </w:rPr>
+        <w:t xml:space="preserve"> de señales ABR y 15 bases de datos con problemas de clasificación</w:t>
+      </w:r>
+      <w:r>
+        <w:rPr>
+          <w:color w:val="1F4E79" w:themeColor="accent1" w:themeShade="80"/>
+          <w:lang w:val="es-MX"/>
+        </w:rPr>
+        <w:t xml:space="preserve">. </w:t>
+      </w:r>
+      <w:r>
+        <w:rPr>
+          <w:color w:val="1F4E79" w:themeColor="accent1" w:themeShade="80"/>
+          <w:lang w:val="es-MX"/>
+        </w:rPr>
+        <w:t>2</w:t>
+      </w:r>
+      <w:r>
+        <w:rPr>
+          <w:color w:val="1F4E79" w:themeColor="accent1" w:themeShade="80"/>
+          <w:lang w:val="es-MX"/>
+        </w:rPr>
+        <w:t xml:space="preserve"> de los </w:t>
+      </w:r>
+      <w:r>
+        <w:rPr>
+          <w:color w:val="1F4E79" w:themeColor="accent1" w:themeShade="80"/>
+          <w:lang w:val="es-MX"/>
+        </w:rPr>
+        <w:t>bancos</w:t>
+      </w:r>
+      <w:r>
+        <w:rPr>
+          <w:color w:val="1F4E79" w:themeColor="accent1" w:themeShade="80"/>
+          <w:lang w:val="es-MX"/>
+        </w:rPr>
+        <w:t xml:space="preserve"> de imágenes fueron adquiridos por participantes del proyecto, el resto fue seleccionado de diversos repositorios públicos.</w:t>
+      </w:r>
+      <w:r>
+        <w:rPr>
+          <w:color w:val="1F4E79" w:themeColor="accent1" w:themeShade="80"/>
+          <w:lang w:val="es-MX"/>
+        </w:rPr>
+        <w:t xml:space="preserve"> </w:t>
+      </w:r>
+      <w:r>
+        <w:rPr>
+          <w:rFonts w:ascii="Arial" w:hAnsi="Arial" w:cs="Arial"/>
+          <w:color w:val="1F4E79" w:themeColor="accent1" w:themeShade="80"/>
+          <w:sz w:val="22"/>
+          <w:lang w:val="es-MX"/>
+        </w:rPr>
+        <w:t>Su evidencia se encuentra en el documento “Evidencia</w:t>
+      </w:r>
+      <w:r>
+        <w:rPr>
+          <w:rFonts w:ascii="Arial" w:hAnsi="Arial" w:cs="Arial"/>
+          <w:color w:val="1F4E79" w:themeColor="accent1" w:themeShade="80"/>
+          <w:sz w:val="22"/>
+          <w:lang w:val="es-MX"/>
+        </w:rPr>
+        <w:t xml:space="preserve"> </w:t>
+      </w:r>
+      <w:r>
+        <w:rPr>
+          <w:rFonts w:ascii="Arial" w:hAnsi="Arial" w:cs="Arial"/>
+          <w:color w:val="1F4E79" w:themeColor="accent1" w:themeShade="80"/>
+          <w:sz w:val="22"/>
+          <w:lang w:val="es-MX"/>
+        </w:rPr>
+        <w:t>5</w:t>
+      </w:r>
       <w:r>
         <w:rPr>
           <w:rFonts w:ascii="Arial" w:hAnsi="Arial" w:cs="Arial"/>
@@ -7347,8 +7422,8 @@
       </w:r>
     </w:p>
     <w:sectPr>
-      <w:headerReference w:type="default" r:id="rId8"/>
-      <w:footerReference w:type="default" r:id="rId9"/>
+      <w:headerReference w:type="default" r:id="rId9"/>
+      <w:footerReference w:type="default" r:id="rId10"/>
       <w:pgSz w:w="12240" w:h="15840"/>
       <w:pgMar w:top="0" w:right="1325" w:bottom="1440" w:left="1134" w:header="708" w:footer="737" w:gutter="0"/>
       <w:cols w:space="708"/>
@@ -8715,11 +8790,34 @@
     <w:name w:val="Hyperlink"/>
     <w:basedOn w:val="Fuentedeprrafopredeter"/>
     <w:uiPriority w:val="99"/>
-    <w:semiHidden/>
     <w:unhideWhenUsed/>
     <w:rsid w:val="00596938"/>
     <w:rPr>
       <w:color w:val="0000FF"/>
+      <w:u w:val="single"/>
+    </w:rPr>
+  </w:style>
+  <w:style w:type="character" w:styleId="Mencinsinresolver">
+    <w:name w:val="Unresolved Mention"/>
+    <w:basedOn w:val="Fuentedeprrafopredeter"/>
+    <w:uiPriority w:val="99"/>
+    <w:semiHidden/>
+    <w:unhideWhenUsed/>
+    <w:rsid w:val="005E3CC0"/>
+    <w:rPr>
+      <w:color w:val="605E5C"/>
+      <w:shd w:val="clear" w:color="auto" w:fill="E1DFDD"/>
+    </w:rPr>
+  </w:style>
+  <w:style w:type="character" w:styleId="Hipervnculovisitado">
+    <w:name w:val="FollowedHyperlink"/>
+    <w:basedOn w:val="Fuentedeprrafopredeter"/>
+    <w:uiPriority w:val="99"/>
+    <w:semiHidden/>
+    <w:unhideWhenUsed/>
+    <w:rsid w:val="005E3CC0"/>
+    <w:rPr>
+      <w:color w:val="954F72" w:themeColor="followedHyperlink"/>
       <w:u w:val="single"/>
     </w:rPr>
   </w:style>
@@ -9469,7 +9567,7 @@
 </file>
 
 <file path=customXml/itemProps1.xml><?xml version="1.0" encoding="utf-8"?>
-<ds:datastoreItem xmlns:ds="http://schemas.openxmlformats.org/officeDocument/2006/customXml" ds:itemID="{5FD3B690-7B44-449D-BCAD-0A5ABE90E39F}">
+<ds:datastoreItem xmlns:ds="http://schemas.openxmlformats.org/officeDocument/2006/customXml" ds:itemID="{DD1AFE8F-B4EB-45A1-BA02-0BA2F9EE78F1}">
   <ds:schemaRefs>
     <ds:schemaRef ds:uri="http://schemas.openxmlformats.org/officeDocument/2006/bibliography"/>
   </ds:schemaRefs>

</xml_diff>